<commit_message>
materi 4 midle (menghitung absensi) selesai
</commit_message>
<xml_diff>
--- a/Materi Belajar Excel/Midle/(4) Menghitung Absensi Hari Kerja dengan Rumus NETWORKDAYS.docx
+++ b/Materi Belajar Excel/Midle/(4) Menghitung Absensi Hari Kerja dengan Rumus NETWORKDAYS.docx
@@ -62,8 +62,399 @@
           <w:szCs w:val="24"/>
         </w:rPr>
       </w:pPr>
+      <w:r>
+        <w:rPr>
+          <w:rFonts w:ascii="Times New Roman" w:hAnsi="Times New Roman" w:cs="Times New Roman"/>
+          <w:sz w:val="24"/>
+          <w:szCs w:val="24"/>
+        </w:rPr>
+        <w:t>pada materi kali ini kita akan belajar tentang bagaimana cara memakai excel agar bisa di pakai untuk menghitung hari kerja di periode tertentu.</w:t>
+      </w:r>
+      <w:r>
+        <w:rPr>
+          <w:rFonts w:ascii="Times New Roman" w:hAnsi="Times New Roman" w:cs="Times New Roman"/>
+          <w:sz w:val="24"/>
+          <w:szCs w:val="24"/>
+        </w:rPr>
+        <w:t xml:space="preserve"> Tutorial ini berguna jika kita akan menghitung absensi di tempat kerja misalnya.</w:t>
+      </w:r>
+    </w:p>
+    <w:p>
+      <w:pPr>
+        <w:ind w:left="-567" w:right="-563"/>
+        <w:jc w:val="both"/>
+        <w:rPr>
+          <w:rFonts w:ascii="Times New Roman" w:hAnsi="Times New Roman" w:cs="Times New Roman"/>
+          <w:b/>
+          <w:sz w:val="24"/>
+          <w:szCs w:val="24"/>
+        </w:rPr>
+      </w:pPr>
+      <w:r>
+        <w:rPr>
+          <w:rFonts w:ascii="Times New Roman" w:hAnsi="Times New Roman" w:cs="Times New Roman"/>
+          <w:b/>
+          <w:sz w:val="24"/>
+          <w:szCs w:val="24"/>
+        </w:rPr>
+        <w:t>Contoh data :</w:t>
+      </w:r>
+    </w:p>
+    <w:p>
+      <w:pPr>
+        <w:ind w:left="-567" w:right="-563"/>
+        <w:jc w:val="both"/>
+        <w:rPr>
+          <w:rFonts w:ascii="Times New Roman" w:hAnsi="Times New Roman" w:cs="Times New Roman"/>
+          <w:sz w:val="24"/>
+          <w:szCs w:val="24"/>
+        </w:rPr>
+      </w:pPr>
+      <w:r>
+        <w:rPr>
+          <w:rFonts w:ascii="Times New Roman" w:hAnsi="Times New Roman" w:cs="Times New Roman"/>
+          <w:sz w:val="24"/>
+          <w:szCs w:val="24"/>
+        </w:rPr>
+        <w:drawing>
+          <wp:inline distT="0" distB="0" distL="0" distR="0" wp14:anchorId="37EDCAFE" wp14:editId="657264D5">
+            <wp:extent cx="2152650" cy="1059620"/>
+            <wp:effectExtent l="0" t="0" r="0" b="7620"/>
+            <wp:docPr id="1" name="Picture 1"/>
+            <wp:cNvGraphicFramePr>
+              <a:graphicFrameLocks xmlns:a="http://schemas.openxmlformats.org/drawingml/2006/main" noChangeAspect="1"/>
+            </wp:cNvGraphicFramePr>
+            <a:graphic xmlns:a="http://schemas.openxmlformats.org/drawingml/2006/main">
+              <a:graphicData uri="http://schemas.openxmlformats.org/drawingml/2006/picture">
+                <pic:pic xmlns:pic="http://schemas.openxmlformats.org/drawingml/2006/picture">
+                  <pic:nvPicPr>
+                    <pic:cNvPr id="1" name=""/>
+                    <pic:cNvPicPr/>
+                  </pic:nvPicPr>
+                  <pic:blipFill>
+                    <a:blip r:embed="rId4"/>
+                    <a:stretch>
+                      <a:fillRect/>
+                    </a:stretch>
+                  </pic:blipFill>
+                  <pic:spPr>
+                    <a:xfrm>
+                      <a:off x="0" y="0"/>
+                      <a:ext cx="2263209" cy="1114042"/>
+                    </a:xfrm>
+                    <a:prstGeom prst="rect">
+                      <a:avLst/>
+                    </a:prstGeom>
+                  </pic:spPr>
+                </pic:pic>
+              </a:graphicData>
+            </a:graphic>
+          </wp:inline>
+        </w:drawing>
+      </w:r>
+    </w:p>
+    <w:p>
+      <w:pPr>
+        <w:ind w:left="-567" w:right="-563"/>
+        <w:jc w:val="both"/>
+        <w:rPr>
+          <w:rFonts w:ascii="Times New Roman" w:hAnsi="Times New Roman" w:cs="Times New Roman"/>
+          <w:sz w:val="24"/>
+          <w:szCs w:val="24"/>
+        </w:rPr>
+      </w:pPr>
+      <w:r>
+        <w:rPr>
+          <w:rFonts w:ascii="Times New Roman" w:hAnsi="Times New Roman" w:cs="Times New Roman"/>
+          <w:sz w:val="24"/>
+          <w:szCs w:val="24"/>
+        </w:rPr>
+        <w:t>Penjelasan mengenai format data adalah ada tanggal awal dan tanggal akhir, jiga juga ada cell hari kerja untuk menghitung jumlah hari kerjanya.</w:t>
+      </w:r>
+      <w:r>
+        <w:rPr>
+          <w:rFonts w:ascii="Times New Roman" w:hAnsi="Times New Roman" w:cs="Times New Roman"/>
+          <w:sz w:val="24"/>
+          <w:szCs w:val="24"/>
+        </w:rPr>
+        <w:t xml:space="preserve"> Nah kemudian jika dalam periode tanggal awal sampai tanggal akhir tersebut ada tanggal merah atau tanggal cuti diluar weekend (sabtu minggu), itu kita tuliskan di tabel lain agar bisa dikurangkan dari perhitungan hari kerja secara bersih.</w:t>
+      </w:r>
+    </w:p>
+    <w:p>
+      <w:pPr>
+        <w:ind w:left="-567" w:right="-563"/>
+        <w:jc w:val="both"/>
+        <w:rPr>
+          <w:rFonts w:ascii="Times New Roman" w:hAnsi="Times New Roman" w:cs="Times New Roman"/>
+          <w:b/>
+          <w:sz w:val="24"/>
+          <w:szCs w:val="24"/>
+        </w:rPr>
+      </w:pPr>
+      <w:r>
+        <w:rPr>
+          <w:rFonts w:ascii="Times New Roman" w:hAnsi="Times New Roman" w:cs="Times New Roman"/>
+          <w:b/>
+          <w:sz w:val="24"/>
+          <w:szCs w:val="24"/>
+        </w:rPr>
+        <w:t>Kita ketik saja rumusnya :</w:t>
+      </w:r>
+    </w:p>
+    <w:p>
+      <w:pPr>
+        <w:ind w:left="-567" w:right="-563"/>
+        <w:jc w:val="both"/>
+        <w:rPr>
+          <w:rFonts w:ascii="Times New Roman" w:hAnsi="Times New Roman" w:cs="Times New Roman"/>
+          <w:sz w:val="24"/>
+          <w:szCs w:val="24"/>
+        </w:rPr>
+      </w:pPr>
+      <w:r>
+        <w:rPr>
+          <w:rFonts w:ascii="Times New Roman" w:hAnsi="Times New Roman" w:cs="Times New Roman"/>
+          <w:sz w:val="24"/>
+          <w:szCs w:val="24"/>
+        </w:rPr>
+        <w:drawing>
+          <wp:inline distT="0" distB="0" distL="0" distR="0" wp14:anchorId="69D759A8" wp14:editId="329A726C">
+            <wp:extent cx="2552700" cy="1082643"/>
+            <wp:effectExtent l="0" t="0" r="0" b="3810"/>
+            <wp:docPr id="2" name="Picture 2"/>
+            <wp:cNvGraphicFramePr>
+              <a:graphicFrameLocks xmlns:a="http://schemas.openxmlformats.org/drawingml/2006/main" noChangeAspect="1"/>
+            </wp:cNvGraphicFramePr>
+            <a:graphic xmlns:a="http://schemas.openxmlformats.org/drawingml/2006/main">
+              <a:graphicData uri="http://schemas.openxmlformats.org/drawingml/2006/picture">
+                <pic:pic xmlns:pic="http://schemas.openxmlformats.org/drawingml/2006/picture">
+                  <pic:nvPicPr>
+                    <pic:cNvPr id="1" name=""/>
+                    <pic:cNvPicPr/>
+                  </pic:nvPicPr>
+                  <pic:blipFill>
+                    <a:blip r:embed="rId5"/>
+                    <a:stretch>
+                      <a:fillRect/>
+                    </a:stretch>
+                  </pic:blipFill>
+                  <pic:spPr>
+                    <a:xfrm>
+                      <a:off x="0" y="0"/>
+                      <a:ext cx="2630939" cy="1115825"/>
+                    </a:xfrm>
+                    <a:prstGeom prst="rect">
+                      <a:avLst/>
+                    </a:prstGeom>
+                  </pic:spPr>
+                </pic:pic>
+              </a:graphicData>
+            </a:graphic>
+          </wp:inline>
+        </w:drawing>
+      </w:r>
+    </w:p>
+    <w:p>
+      <w:pPr>
+        <w:ind w:left="-567" w:right="-563"/>
+        <w:jc w:val="both"/>
+        <w:rPr>
+          <w:rFonts w:ascii="Times New Roman" w:hAnsi="Times New Roman" w:cs="Times New Roman"/>
+          <w:sz w:val="24"/>
+          <w:szCs w:val="24"/>
+        </w:rPr>
+      </w:pPr>
+      <w:r>
+        <w:rPr>
+          <w:rFonts w:ascii="Times New Roman" w:hAnsi="Times New Roman" w:cs="Times New Roman"/>
+          <w:sz w:val="24"/>
+          <w:szCs w:val="24"/>
+        </w:rPr>
+        <w:t xml:space="preserve">Rumusnya adalah </w:t>
+      </w:r>
+      <w:r>
+        <w:rPr>
+          <w:rFonts w:ascii="Times New Roman" w:hAnsi="Times New Roman" w:cs="Times New Roman"/>
+          <w:sz w:val="24"/>
+          <w:szCs w:val="24"/>
+        </w:rPr>
+        <w:t>NETWORKDAYS</w:t>
+      </w:r>
+      <w:r>
+        <w:rPr>
+          <w:rFonts w:ascii="Times New Roman" w:hAnsi="Times New Roman" w:cs="Times New Roman"/>
+          <w:sz w:val="24"/>
+          <w:szCs w:val="24"/>
+        </w:rPr>
+        <w:t xml:space="preserve"> lalu ada start_date yang berarti tanggal awal, end_date berarti tanggal akhir dan juga [holidays] yang berarti hari libur.</w:t>
+      </w:r>
+    </w:p>
+    <w:p>
+      <w:pPr>
+        <w:ind w:left="-567" w:right="-563"/>
+        <w:jc w:val="both"/>
+        <w:rPr>
+          <w:rFonts w:ascii="Times New Roman" w:hAnsi="Times New Roman" w:cs="Times New Roman"/>
+          <w:sz w:val="24"/>
+          <w:szCs w:val="24"/>
+        </w:rPr>
+      </w:pPr>
       <w:bookmarkStart w:id="0" w:name="_GoBack"/>
+      <w:r>
+        <w:rPr>
+          <w:rFonts w:ascii="Times New Roman" w:hAnsi="Times New Roman" w:cs="Times New Roman"/>
+          <w:b/>
+          <w:sz w:val="24"/>
+          <w:szCs w:val="24"/>
+        </w:rPr>
+        <w:t>Catatan</w:t>
+      </w:r>
+      <w:r>
+        <w:rPr>
+          <w:rFonts w:ascii="Times New Roman" w:hAnsi="Times New Roman" w:cs="Times New Roman"/>
+          <w:sz w:val="24"/>
+          <w:szCs w:val="24"/>
+        </w:rPr>
+        <w:t xml:space="preserve"> </w:t>
+      </w:r>
       <w:bookmarkEnd w:id="0"/>
+      <w:r>
+        <w:rPr>
+          <w:rFonts w:ascii="Times New Roman" w:hAnsi="Times New Roman" w:cs="Times New Roman"/>
+          <w:sz w:val="24"/>
+          <w:szCs w:val="24"/>
+        </w:rPr>
+        <w:t>: setiap membuat rumus jangan lupa klik f4 supaya tidak bergeser ketika kita copy rumusnya ke cell yang lain.</w:t>
+      </w:r>
+      <w:r>
+        <w:rPr>
+          <w:rFonts w:ascii="Times New Roman" w:hAnsi="Times New Roman" w:cs="Times New Roman"/>
+          <w:sz w:val="24"/>
+          <w:szCs w:val="24"/>
+        </w:rPr>
+        <w:t xml:space="preserve"> </w:t>
+      </w:r>
+    </w:p>
+    <w:p>
+      <w:pPr>
+        <w:ind w:left="-567" w:right="-563"/>
+        <w:jc w:val="both"/>
+        <w:rPr>
+          <w:rFonts w:ascii="Times New Roman" w:hAnsi="Times New Roman" w:cs="Times New Roman"/>
+          <w:b/>
+          <w:sz w:val="24"/>
+          <w:szCs w:val="24"/>
+        </w:rPr>
+      </w:pPr>
+      <w:r>
+        <w:rPr>
+          <w:rFonts w:ascii="Times New Roman" w:hAnsi="Times New Roman" w:cs="Times New Roman"/>
+          <w:b/>
+          <w:sz w:val="24"/>
+          <w:szCs w:val="24"/>
+        </w:rPr>
+        <w:t>Hasilnya :</w:t>
+      </w:r>
+    </w:p>
+    <w:p>
+      <w:pPr>
+        <w:ind w:left="-567" w:right="-563"/>
+        <w:jc w:val="both"/>
+        <w:rPr>
+          <w:rFonts w:ascii="Times New Roman" w:hAnsi="Times New Roman" w:cs="Times New Roman"/>
+          <w:sz w:val="24"/>
+          <w:szCs w:val="24"/>
+        </w:rPr>
+      </w:pPr>
+      <w:r>
+        <w:rPr>
+          <w:rFonts w:ascii="Times New Roman" w:hAnsi="Times New Roman" w:cs="Times New Roman"/>
+          <w:sz w:val="24"/>
+          <w:szCs w:val="24"/>
+        </w:rPr>
+        <w:drawing>
+          <wp:inline distT="0" distB="0" distL="0" distR="0" wp14:anchorId="5E487F7C" wp14:editId="71A194D6">
+            <wp:extent cx="2368097" cy="1095375"/>
+            <wp:effectExtent l="0" t="0" r="0" b="0"/>
+            <wp:docPr id="3" name="Picture 3"/>
+            <wp:cNvGraphicFramePr>
+              <a:graphicFrameLocks xmlns:a="http://schemas.openxmlformats.org/drawingml/2006/main" noChangeAspect="1"/>
+            </wp:cNvGraphicFramePr>
+            <a:graphic xmlns:a="http://schemas.openxmlformats.org/drawingml/2006/main">
+              <a:graphicData uri="http://schemas.openxmlformats.org/drawingml/2006/picture">
+                <pic:pic xmlns:pic="http://schemas.openxmlformats.org/drawingml/2006/picture">
+                  <pic:nvPicPr>
+                    <pic:cNvPr id="1" name=""/>
+                    <pic:cNvPicPr/>
+                  </pic:nvPicPr>
+                  <pic:blipFill>
+                    <a:blip r:embed="rId6"/>
+                    <a:stretch>
+                      <a:fillRect/>
+                    </a:stretch>
+                  </pic:blipFill>
+                  <pic:spPr>
+                    <a:xfrm>
+                      <a:off x="0" y="0"/>
+                      <a:ext cx="2433351" cy="1125559"/>
+                    </a:xfrm>
+                    <a:prstGeom prst="rect">
+                      <a:avLst/>
+                    </a:prstGeom>
+                  </pic:spPr>
+                </pic:pic>
+              </a:graphicData>
+            </a:graphic>
+          </wp:inline>
+        </w:drawing>
+      </w:r>
+    </w:p>
+    <w:p>
+      <w:pPr>
+        <w:ind w:left="-567" w:right="-563"/>
+        <w:jc w:val="both"/>
+        <w:rPr>
+          <w:rFonts w:ascii="Times New Roman" w:hAnsi="Times New Roman" w:cs="Times New Roman"/>
+          <w:sz w:val="24"/>
+          <w:szCs w:val="24"/>
+        </w:rPr>
+      </w:pPr>
+      <w:r>
+        <w:rPr>
+          <w:rFonts w:ascii="Times New Roman" w:hAnsi="Times New Roman" w:cs="Times New Roman"/>
+          <w:sz w:val="24"/>
+          <w:szCs w:val="24"/>
+        </w:rPr>
+        <w:lastRenderedPageBreak/>
+        <w:t>Hasilnya 19 &amp; 9 karena yang dihitung hari weekday. Hariweekend dan hari libur tidak dihitung.</w:t>
+      </w:r>
+      <w:r>
+        <w:rPr>
+          <w:rFonts w:ascii="Times New Roman" w:hAnsi="Times New Roman" w:cs="Times New Roman"/>
+          <w:sz w:val="24"/>
+          <w:szCs w:val="24"/>
+        </w:rPr>
+        <w:t xml:space="preserve"> </w:t>
+      </w:r>
+      <w:r>
+        <w:rPr>
+          <w:rFonts w:ascii="Times New Roman" w:hAnsi="Times New Roman" w:cs="Times New Roman"/>
+          <w:sz w:val="24"/>
+          <w:szCs w:val="24"/>
+        </w:rPr>
+        <w:t>Kalau hari liburnya ada lagi, tinggal di blok saja kedua tanggal di bagian rumus [holidays].</w:t>
+      </w:r>
+    </w:p>
+    <w:p>
+      <w:pPr>
+        <w:ind w:left="-567" w:right="-563"/>
+        <w:jc w:val="both"/>
+        <w:rPr>
+          <w:rFonts w:ascii="Times New Roman" w:hAnsi="Times New Roman" w:cs="Times New Roman"/>
+          <w:sz w:val="24"/>
+          <w:szCs w:val="24"/>
+        </w:rPr>
+      </w:pPr>
     </w:p>
     <w:sectPr>
       <w:pgSz w:w="12240" w:h="15840"/>

</xml_diff>